<commit_message>
added GetDynamicText and GetTextReplacements
</commit_message>
<xml_diff>
--- a/sormas-stats-sitrep/sitrep-app/data/text/DEATH_INC.docx
+++ b/sormas-stats-sitrep/sitrep-app/data/text/DEATH_INC.docx
@@ -3,351 +3,26 @@
 <w:document xmlns:wpc="http://schemas.microsoft.com/office/word/2010/wordprocessingCanvas" xmlns:cx="http://schemas.microsoft.com/office/drawing/2014/chartex" xmlns:cx1="http://schemas.microsoft.com/office/drawing/2015/9/8/chartex" xmlns:cx2="http://schemas.microsoft.com/office/drawing/2015/10/21/chartex" xmlns:cx3="http://schemas.microsoft.com/office/drawing/2016/5/9/chartex" xmlns:cx4="http://schemas.microsoft.com/office/drawing/2016/5/10/chartex" xmlns:cx5="http://schemas.microsoft.com/office/drawing/2016/5/11/chartex" xmlns:cx6="http://schemas.microsoft.com/office/drawing/2016/5/12/chartex" xmlns:cx7="http://schemas.microsoft.com/office/drawing/2016/5/13/chartex" xmlns:cx8="http://schemas.microsoft.com/office/drawing/2016/5/14/chartex" xmlns:mc="http://schemas.openxmlformats.org/markup-compatibility/2006" xmlns:aink="http://schemas.microsoft.com/office/drawing/2016/ink" xmlns:am3d="http://schemas.microsoft.com/office/drawing/2017/model3d" xmlns:o="urn:schemas-microsoft-com:office:office" xmlns:r="http://schemas.openxmlformats.org/officeDocument/2006/relationships" xmlns:m="http://schemas.openxmlformats.org/officeDocument/2006/math" xmlns:v="urn:schemas-microsoft-com:vml" xmlns:wp14="http://schemas.microsoft.com/office/word/2010/wordprocessingDrawing" xmlns:wp="http://schemas.openxmlformats.org/drawingml/2006/wordprocessingDrawing" xmlns:w10="urn:schemas-microsoft-com:office:word" xmlns:w="http://schemas.openxmlformats.org/wordprocessingml/2006/main" xmlns:w14="http://schemas.microsoft.com/office/word/2010/wordml" xmlns:w15="http://schemas.microsoft.com/office/word/2012/wordml" xmlns:w16cex="http://schemas.microsoft.com/office/word/2018/wordml/cex" xmlns:w16cid="http://schemas.microsoft.com/office/word/2016/wordml/cid" xmlns:w16="http://schemas.microsoft.com/office/word/2018/wordml" xmlns:w16sdtdh="http://schemas.microsoft.com/office/word/2020/wordml/sdtdatahash" xmlns:w16se="http://schemas.microsoft.com/office/word/2015/wordml/symex" xmlns:wpg="http://schemas.microsoft.com/office/word/2010/wordprocessingGroup" xmlns:wpi="http://schemas.microsoft.com/office/word/2010/wordprocessingInk" xmlns:wne="http://schemas.microsoft.com/office/word/2006/wordml" xmlns:wps="http://schemas.microsoft.com/office/word/2010/wordprocessingShape" mc:Ignorable="w14 w15 w16se w16cid w16 w16cex w16sdtdh wp14">
   <w:body>
     <w:p>
-      <w:proofErr w:type="spellStart"/>
-      <w:r>
-        <w:t>Lorem</w:t>
-      </w:r>
-      <w:proofErr w:type="spellEnd"/>
-      <w:r>
-        <w:t xml:space="preserve"> </w:t>
-      </w:r>
-      <w:proofErr w:type="spellStart"/>
-      <w:r>
-        <w:t>ipsum</w:t>
-      </w:r>
-      <w:proofErr w:type="spellEnd"/>
-      <w:r>
-        <w:t xml:space="preserve"> </w:t>
-      </w:r>
-      <w:proofErr w:type="spellStart"/>
-      <w:r>
-        <w:t>dolor</w:t>
-      </w:r>
-      <w:proofErr w:type="spellEnd"/>
-      <w:r>
-        <w:t xml:space="preserve"> </w:t>
-      </w:r>
-      <w:proofErr w:type="spellStart"/>
-      <w:r>
-        <w:t>sit</w:t>
-      </w:r>
-      <w:proofErr w:type="spellEnd"/>
-      <w:r>
-        <w:t xml:space="preserve"> </w:t>
-      </w:r>
-      <w:proofErr w:type="spellStart"/>
-      <w:r>
-        <w:t>amet</w:t>
-      </w:r>
-      <w:proofErr w:type="spellEnd"/>
-      <w:r>
-        <w:t xml:space="preserve">, </w:t>
-      </w:r>
-      <w:proofErr w:type="spellStart"/>
-      <w:r>
-        <w:t>consetetur</w:t>
-      </w:r>
-      <w:proofErr w:type="spellEnd"/>
-      <w:r>
-        <w:t xml:space="preserve"> </w:t>
-      </w:r>
-      <w:proofErr w:type="spellStart"/>
-      <w:r>
-        <w:t>sadipscing</w:t>
-      </w:r>
-      <w:proofErr w:type="spellEnd"/>
-      <w:r>
-        <w:t xml:space="preserve"> </w:t>
-      </w:r>
-      <w:proofErr w:type="spellStart"/>
-      <w:r>
-        <w:t>elitr</w:t>
-      </w:r>
-      <w:proofErr w:type="spellEnd"/>
-      <w:r>
-        <w:t xml:space="preserve">, sed </w:t>
-      </w:r>
-      <w:proofErr w:type="spellStart"/>
-      <w:r>
-        <w:t>diam</w:t>
-      </w:r>
-      <w:proofErr w:type="spellEnd"/>
-      <w:r>
-        <w:t xml:space="preserve"> </w:t>
-      </w:r>
-      <w:proofErr w:type="spellStart"/>
-      <w:r>
-        <w:t>nonumy</w:t>
-      </w:r>
-      <w:proofErr w:type="spellEnd"/>
-      <w:r>
-        <w:t xml:space="preserve"> </w:t>
-      </w:r>
-      <w:proofErr w:type="spellStart"/>
-      <w:r>
-        <w:t>eirmod</w:t>
-      </w:r>
-      <w:proofErr w:type="spellEnd"/>
-      <w:r>
-        <w:t xml:space="preserve"> </w:t>
-      </w:r>
-      <w:proofErr w:type="spellStart"/>
-      <w:r>
-        <w:t>tempor</w:t>
-      </w:r>
-      <w:proofErr w:type="spellEnd"/>
-      <w:r>
-        <w:t xml:space="preserve"> </w:t>
-      </w:r>
-      <w:proofErr w:type="spellStart"/>
-      <w:r>
-        <w:t>invidunt</w:t>
-      </w:r>
-      <w:proofErr w:type="spellEnd"/>
-      <w:r>
-        <w:t xml:space="preserve"> </w:t>
-      </w:r>
-      <w:proofErr w:type="spellStart"/>
-      <w:r>
-        <w:t>ut</w:t>
-      </w:r>
-      <w:proofErr w:type="spellEnd"/>
-      <w:r>
-        <w:t xml:space="preserve"> </w:t>
-      </w:r>
-      <w:proofErr w:type="spellStart"/>
-      <w:r>
-        <w:t>labore</w:t>
-      </w:r>
-      <w:proofErr w:type="spellEnd"/>
-      <w:r>
-        <w:t xml:space="preserve"> et </w:t>
-      </w:r>
-      <w:proofErr w:type="spellStart"/>
-      <w:r>
-        <w:t>dolore</w:t>
-      </w:r>
-      <w:proofErr w:type="spellEnd"/>
-      <w:r>
-        <w:t xml:space="preserve"> magna </w:t>
-      </w:r>
-      <w:proofErr w:type="spellStart"/>
-      <w:r>
-        <w:t>aliquyam</w:t>
-      </w:r>
-      <w:proofErr w:type="spellEnd"/>
-      <w:r>
-        <w:t xml:space="preserve"> erat, sed </w:t>
-      </w:r>
-      <w:proofErr w:type="spellStart"/>
-      <w:r>
-        <w:t>diam</w:t>
-      </w:r>
-      <w:proofErr w:type="spellEnd"/>
-      <w:r>
-        <w:t xml:space="preserve"> </w:t>
-      </w:r>
-      <w:proofErr w:type="spellStart"/>
-      <w:r>
-        <w:t>voluptua</w:t>
-      </w:r>
-      <w:proofErr w:type="spellEnd"/>
-      <w:r>
-        <w:t xml:space="preserve">. </w:t>
+      <w:r>
+        <w:t>Lorem ipsum dolor sit amet</w:t>
+      </w:r>
+      <w:r>
+        <w:t xml:space="preserve"> #Overview_TC_1</w:t>
+      </w:r>
+      <w:r>
+        <w:t xml:space="preserve">, consetetur sadipscing elitr, sed diam nonumy eirmod tempor invidunt ut labore et dolore magna aliquyam erat, sed diam voluptua. </w:t>
       </w:r>
       <w:r>
         <w:rPr>
           <w:lang w:val="fr-FR"/>
         </w:rPr>
-        <w:t xml:space="preserve">At </w:t>
-      </w:r>
-      <w:proofErr w:type="spellStart"/>
-      <w:r>
-        <w:rPr>
-          <w:lang w:val="fr-FR"/>
-        </w:rPr>
-        <w:t>vero</w:t>
-      </w:r>
-      <w:proofErr w:type="spellEnd"/>
-      <w:r>
-        <w:rPr>
-          <w:lang w:val="fr-FR"/>
-        </w:rPr>
-        <w:t xml:space="preserve"> </w:t>
-      </w:r>
-      <w:proofErr w:type="spellStart"/>
-      <w:r>
-        <w:rPr>
-          <w:lang w:val="fr-FR"/>
-        </w:rPr>
-        <w:t>eos</w:t>
-      </w:r>
-      <w:proofErr w:type="spellEnd"/>
-      <w:r>
-        <w:rPr>
-          <w:lang w:val="fr-FR"/>
-        </w:rPr>
-        <w:t xml:space="preserve"> et </w:t>
-      </w:r>
-      <w:proofErr w:type="spellStart"/>
-      <w:r>
-        <w:rPr>
-          <w:lang w:val="fr-FR"/>
-        </w:rPr>
-        <w:t>accusam</w:t>
-      </w:r>
-      <w:proofErr w:type="spellEnd"/>
-      <w:r>
-        <w:rPr>
-          <w:lang w:val="fr-FR"/>
-        </w:rPr>
-        <w:t xml:space="preserve"> et </w:t>
-      </w:r>
-      <w:proofErr w:type="spellStart"/>
-      <w:r>
-        <w:rPr>
-          <w:lang w:val="fr-FR"/>
-        </w:rPr>
-        <w:t>justo</w:t>
-      </w:r>
-      <w:proofErr w:type="spellEnd"/>
-      <w:r>
-        <w:rPr>
-          <w:lang w:val="fr-FR"/>
-        </w:rPr>
-        <w:t xml:space="preserve"> duo </w:t>
-      </w:r>
-      <w:proofErr w:type="spellStart"/>
-      <w:r>
-        <w:rPr>
-          <w:lang w:val="fr-FR"/>
-        </w:rPr>
-        <w:t>dolores</w:t>
-      </w:r>
-      <w:proofErr w:type="spellEnd"/>
-      <w:r>
-        <w:rPr>
-          <w:lang w:val="fr-FR"/>
-        </w:rPr>
-        <w:t xml:space="preserve"> et </w:t>
-      </w:r>
-      <w:proofErr w:type="spellStart"/>
-      <w:r>
-        <w:rPr>
-          <w:lang w:val="fr-FR"/>
-        </w:rPr>
-        <w:t>ea</w:t>
-      </w:r>
-      <w:proofErr w:type="spellEnd"/>
-      <w:r>
-        <w:rPr>
-          <w:lang w:val="fr-FR"/>
-        </w:rPr>
-        <w:t xml:space="preserve"> </w:t>
-      </w:r>
-      <w:proofErr w:type="spellStart"/>
-      <w:r>
-        <w:rPr>
-          <w:lang w:val="fr-FR"/>
-        </w:rPr>
-        <w:t>rebum</w:t>
-      </w:r>
-      <w:proofErr w:type="spellEnd"/>
-      <w:r>
-        <w:rPr>
-          <w:lang w:val="fr-FR"/>
-        </w:rPr>
-        <w:t xml:space="preserve">. </w:t>
+        <w:t xml:space="preserve">At vero eos et accusam et justo duo dolores et ea rebum. </w:t>
       </w:r>
       <w:r>
         <w:rPr>
           <w:lang w:val="en-US"/>
         </w:rPr>
-        <w:t xml:space="preserve">Stet </w:t>
-      </w:r>
-      <w:proofErr w:type="spellStart"/>
-      <w:r>
-        <w:rPr>
-          <w:lang w:val="en-US"/>
-        </w:rPr>
-        <w:t>clita</w:t>
-      </w:r>
-      <w:proofErr w:type="spellEnd"/>
-      <w:r>
-        <w:rPr>
-          <w:lang w:val="en-US"/>
-        </w:rPr>
-        <w:t xml:space="preserve"> </w:t>
-      </w:r>
-      <w:proofErr w:type="spellStart"/>
-      <w:r>
-        <w:rPr>
-          <w:lang w:val="en-US"/>
-        </w:rPr>
-        <w:t>kasd</w:t>
-      </w:r>
-      <w:proofErr w:type="spellEnd"/>
-      <w:r>
-        <w:rPr>
-          <w:lang w:val="en-US"/>
-        </w:rPr>
-        <w:t xml:space="preserve"> </w:t>
-      </w:r>
-      <w:proofErr w:type="spellStart"/>
-      <w:r>
-        <w:rPr>
-          <w:lang w:val="en-US"/>
-        </w:rPr>
-        <w:t>gubergren</w:t>
-      </w:r>
-      <w:proofErr w:type="spellEnd"/>
-      <w:r>
-        <w:rPr>
-          <w:lang w:val="en-US"/>
-        </w:rPr>
-        <w:t xml:space="preserve">, no sea </w:t>
-      </w:r>
-      <w:proofErr w:type="spellStart"/>
-      <w:r>
-        <w:rPr>
-          <w:lang w:val="en-US"/>
-        </w:rPr>
-        <w:t>takimata</w:t>
-      </w:r>
-      <w:proofErr w:type="spellEnd"/>
-      <w:r>
-        <w:rPr>
-          <w:lang w:val="en-US"/>
-        </w:rPr>
-        <w:t xml:space="preserve"> </w:t>
-      </w:r>
-      <w:proofErr w:type="spellStart"/>
-      <w:r>
-        <w:rPr>
-          <w:lang w:val="en-US"/>
-        </w:rPr>
-        <w:t>sanctus</w:t>
-      </w:r>
-      <w:proofErr w:type="spellEnd"/>
-      <w:r>
-        <w:rPr>
-          <w:lang w:val="en-US"/>
-        </w:rPr>
-        <w:t xml:space="preserve"> </w:t>
-      </w:r>
-      <w:proofErr w:type="spellStart"/>
-      <w:r>
-        <w:rPr>
-          <w:lang w:val="en-US"/>
-        </w:rPr>
-        <w:t>est</w:t>
-      </w:r>
-      <w:proofErr w:type="spellEnd"/>
-      <w:r>
-        <w:rPr>
-          <w:lang w:val="en-US"/>
-        </w:rPr>
-        <w:t xml:space="preserve"> Lorem ipsum dolor </w:t>
+        <w:t xml:space="preserve">Stet clita kasd gubergren, no sea takimata sanctus est Lorem ipsum dolor </w:t>
       </w:r>
       <w:proofErr w:type="gramStart"/>
       <w:r>
@@ -361,198 +36,11 @@
         <w:rPr>
           <w:lang w:val="en-US"/>
         </w:rPr>
-        <w:t xml:space="preserve"> </w:t>
-      </w:r>
-      <w:proofErr w:type="spellStart"/>
-      <w:r>
-        <w:rPr>
-          <w:lang w:val="en-US"/>
-        </w:rPr>
-        <w:t>amet</w:t>
-      </w:r>
-      <w:proofErr w:type="spellEnd"/>
-      <w:r>
-        <w:rPr>
-          <w:lang w:val="en-US"/>
-        </w:rPr>
-        <w:t xml:space="preserve">. Lorem ipsum dolor sit </w:t>
-      </w:r>
-      <w:proofErr w:type="spellStart"/>
-      <w:r>
-        <w:rPr>
-          <w:lang w:val="en-US"/>
-        </w:rPr>
-        <w:t>amet</w:t>
-      </w:r>
-      <w:proofErr w:type="spellEnd"/>
-      <w:r>
-        <w:rPr>
-          <w:lang w:val="en-US"/>
-        </w:rPr>
-        <w:t xml:space="preserve">, </w:t>
-      </w:r>
-      <w:proofErr w:type="spellStart"/>
-      <w:r>
-        <w:rPr>
-          <w:lang w:val="en-US"/>
-        </w:rPr>
-        <w:t>consetetur</w:t>
-      </w:r>
-      <w:proofErr w:type="spellEnd"/>
-      <w:r>
-        <w:rPr>
-          <w:lang w:val="en-US"/>
-        </w:rPr>
-        <w:t xml:space="preserve"> </w:t>
-      </w:r>
-      <w:proofErr w:type="spellStart"/>
-      <w:r>
-        <w:rPr>
-          <w:lang w:val="en-US"/>
-        </w:rPr>
-        <w:t>sadipscing</w:t>
-      </w:r>
-      <w:proofErr w:type="spellEnd"/>
-      <w:r>
-        <w:rPr>
-          <w:lang w:val="en-US"/>
-        </w:rPr>
-        <w:t xml:space="preserve"> </w:t>
-      </w:r>
-      <w:proofErr w:type="spellStart"/>
-      <w:r>
-        <w:rPr>
-          <w:lang w:val="en-US"/>
-        </w:rPr>
-        <w:t>elitr</w:t>
-      </w:r>
-      <w:proofErr w:type="spellEnd"/>
-      <w:r>
-        <w:rPr>
-          <w:lang w:val="en-US"/>
-        </w:rPr>
-        <w:t xml:space="preserve">, sed diam </w:t>
-      </w:r>
-      <w:proofErr w:type="spellStart"/>
-      <w:r>
-        <w:rPr>
-          <w:lang w:val="en-US"/>
-        </w:rPr>
-        <w:t>nonumy</w:t>
-      </w:r>
-      <w:proofErr w:type="spellEnd"/>
-      <w:r>
-        <w:rPr>
-          <w:lang w:val="en-US"/>
-        </w:rPr>
-        <w:t xml:space="preserve"> </w:t>
-      </w:r>
-      <w:proofErr w:type="spellStart"/>
-      <w:r>
-        <w:rPr>
-          <w:lang w:val="en-US"/>
-        </w:rPr>
-        <w:t>eirmod</w:t>
-      </w:r>
-      <w:proofErr w:type="spellEnd"/>
-      <w:r>
-        <w:rPr>
-          <w:lang w:val="en-US"/>
-        </w:rPr>
-        <w:t xml:space="preserve"> </w:t>
-      </w:r>
-      <w:proofErr w:type="spellStart"/>
-      <w:r>
-        <w:rPr>
-          <w:lang w:val="en-US"/>
-        </w:rPr>
-        <w:t>tempor</w:t>
-      </w:r>
-      <w:proofErr w:type="spellEnd"/>
-      <w:r>
-        <w:rPr>
-          <w:lang w:val="en-US"/>
-        </w:rPr>
-        <w:t xml:space="preserve"> </w:t>
-      </w:r>
-      <w:proofErr w:type="spellStart"/>
-      <w:r>
-        <w:rPr>
-          <w:lang w:val="en-US"/>
-        </w:rPr>
-        <w:t>invidunt</w:t>
-      </w:r>
-      <w:proofErr w:type="spellEnd"/>
-      <w:r>
-        <w:rPr>
-          <w:lang w:val="en-US"/>
-        </w:rPr>
-        <w:t xml:space="preserve"> </w:t>
-      </w:r>
-      <w:proofErr w:type="spellStart"/>
-      <w:r>
-        <w:rPr>
-          <w:lang w:val="en-US"/>
-        </w:rPr>
-        <w:t>ut</w:t>
-      </w:r>
-      <w:proofErr w:type="spellEnd"/>
-      <w:r>
-        <w:rPr>
-          <w:lang w:val="en-US"/>
-        </w:rPr>
-        <w:t xml:space="preserve"> labore et dolore magna </w:t>
-      </w:r>
-      <w:proofErr w:type="spellStart"/>
-      <w:r>
-        <w:rPr>
-          <w:lang w:val="en-US"/>
-        </w:rPr>
-        <w:t>aliquyam</w:t>
-      </w:r>
-      <w:proofErr w:type="spellEnd"/>
-      <w:r>
-        <w:rPr>
-          <w:lang w:val="en-US"/>
-        </w:rPr>
-        <w:t xml:space="preserve"> </w:t>
-      </w:r>
-      <w:proofErr w:type="spellStart"/>
-      <w:r>
-        <w:rPr>
-          <w:lang w:val="en-US"/>
-        </w:rPr>
-        <w:t>erat</w:t>
-      </w:r>
-      <w:proofErr w:type="spellEnd"/>
-      <w:r>
-        <w:rPr>
-          <w:lang w:val="en-US"/>
-        </w:rPr>
-        <w:t xml:space="preserve">, sed diam </w:t>
-      </w:r>
-      <w:proofErr w:type="spellStart"/>
-      <w:r>
-        <w:rPr>
-          <w:lang w:val="en-US"/>
-        </w:rPr>
-        <w:t>voluptua</w:t>
-      </w:r>
-      <w:proofErr w:type="spellEnd"/>
-      <w:r>
-        <w:rPr>
-          <w:lang w:val="en-US"/>
-        </w:rPr>
-        <w:t xml:space="preserve">. </w:t>
-      </w:r>
-      <w:r>
-        <w:t xml:space="preserve">At </w:t>
-      </w:r>
-      <w:proofErr w:type="spellStart"/>
-      <w:r>
-        <w:t>vero</w:t>
-      </w:r>
-      <w:proofErr w:type="spellEnd"/>
+        <w:t xml:space="preserve"> amet. Lorem ipsum dolor sit amet, consetetur sadipscing elitr, sed diam nonumy eirmod tempor invidunt ut labore et dolore magna aliquyam erat, sed diam voluptua. </w:t>
+      </w:r>
+      <w:r>
+        <w:t>At vero</w:t>
+      </w:r>
       <w:r>
         <w:t>:</w:t>
       </w:r>

</xml_diff>